<commit_message>
html, jpg api endpoint tests
</commit_message>
<xml_diff>
--- a/docs/Dokumentáció.docx
+++ b/docs/Dokumentáció.docx
@@ -735,14 +735,27 @@
         <w:pStyle w:val="Kpalrs"/>
         <w:jc w:val="center"/>
       </w:pPr>
-      <w:fldSimple w:instr=" SEQ ábra \* ARABIC ">
-        <w:r>
-          <w:rPr>
-            <w:noProof/>
-          </w:rPr>
-          <w:t>1</w:t>
-        </w:r>
-      </w:fldSimple>
+      <w:r>
+        <w:fldChar w:fldCharType="begin"/>
+      </w:r>
+      <w:r>
+        <w:instrText xml:space="preserve"> SEQ ábra \* ARABIC </w:instrText>
+      </w:r>
+      <w:r>
+        <w:fldChar w:fldCharType="separate"/>
+      </w:r>
+      <w:r>
+        <w:rPr>
+          <w:noProof/>
+        </w:rPr>
+        <w:t>1</w:t>
+      </w:r>
+      <w:r>
+        <w:rPr>
+          <w:noProof/>
+        </w:rPr>
+        <w:fldChar w:fldCharType="end"/>
+      </w:r>
       <w:r>
         <w:t>. ábra A Postman használata</w:t>
       </w:r>
@@ -905,14 +918,27 @@
         <w:pStyle w:val="Kpalrs"/>
         <w:jc w:val="center"/>
       </w:pPr>
-      <w:fldSimple w:instr=" SEQ ábra \* ARABIC ">
-        <w:r>
-          <w:rPr>
-            <w:noProof/>
-          </w:rPr>
-          <w:t>2</w:t>
-        </w:r>
-      </w:fldSimple>
+      <w:r>
+        <w:fldChar w:fldCharType="begin"/>
+      </w:r>
+      <w:r>
+        <w:instrText xml:space="preserve"> SEQ ábra \* ARABIC </w:instrText>
+      </w:r>
+      <w:r>
+        <w:fldChar w:fldCharType="separate"/>
+      </w:r>
+      <w:r>
+        <w:rPr>
+          <w:noProof/>
+        </w:rPr>
+        <w:t>2</w:t>
+      </w:r>
+      <w:r>
+        <w:rPr>
+          <w:noProof/>
+        </w:rPr>
+        <w:fldChar w:fldCharType="end"/>
+      </w:r>
       <w:r>
         <w:t>. ábra Tesztelés a Postmanben</w:t>
       </w:r>
@@ -979,24 +1005,47 @@
         </w:numPr>
       </w:pPr>
       <w:r>
-        <w:t>Parancssorban történő futtatás. Ebben az esetben először a Newman beszerzése szükséges, majd ezután a „</w:t>
-      </w:r>
-      <w:r>
-        <w:t>run_tests</w:t>
-      </w:r>
-      <w:r>
-        <w:t xml:space="preserve">” script futtatásával történik a tesztek végrehajtása, eredmény fájlokba írása. </w:t>
-      </w:r>
-    </w:p>
-    <w:p>
-      <w:r>
-        <w:t>A tesztek eredményei a mintaadatbázison:</w:t>
-      </w:r>
-    </w:p>
-    <w:p>
+        <w:t>Script segítségével történő futtatás</w:t>
+      </w:r>
+    </w:p>
+    <w:p>
+      <w:pPr>
+        <w:pStyle w:val="Listaszerbekezds"/>
+        <w:numPr>
+          <w:ilvl w:val="1"/>
+          <w:numId w:val="5"/>
+        </w:numPr>
+      </w:pPr>
+      <w:r>
+        <w:t>Az eredmények szöveges formátumban történő mentéséhez a „text_tests.sh” script futtatása szükséges</w:t>
+      </w:r>
+    </w:p>
+    <w:p>
+      <w:pPr>
+        <w:pStyle w:val="Listaszerbekezds"/>
+        <w:numPr>
+          <w:ilvl w:val="1"/>
+          <w:numId w:val="5"/>
+        </w:numPr>
+      </w:pPr>
+      <w:r>
+        <w:t>Ha HTML formátumban szeretnénk a teszteket megkapni, akkor a „html_test.sh” scriptre van szükségünk</w:t>
+      </w:r>
+    </w:p>
+    <w:p>
+      <w:r>
+        <w:t>A tesztek eredményei a mintaadatbázison</w:t>
+      </w:r>
+      <w:r>
+        <w:t xml:space="preserve"> HTML formátumban</w:t>
+      </w:r>
       <w:bookmarkStart w:id="3" w:name="_GoBack"/>
       <w:bookmarkEnd w:id="3"/>
-    </w:p>
+      <w:r>
+        <w:t>:</w:t>
+      </w:r>
+    </w:p>
+    <w:p/>
     <w:p/>
     <w:sectPr>
       <w:pgSz w:w="11906" w:h="16838"/>
@@ -1160,7 +1209,7 @@
         <w:ind w:left="720" w:hanging="360"/>
       </w:pPr>
     </w:lvl>
-    <w:lvl w:ilvl="1" w:tplc="040E0019" w:tentative="1">
+    <w:lvl w:ilvl="1" w:tplc="040E0019">
       <w:start w:val="1"/>
       <w:numFmt w:val="lowerLetter"/>
       <w:lvlText w:val="%2."/>
@@ -2551,7 +2600,7 @@
 </file>
 
 <file path=customXml/itemProps1.xml><?xml version="1.0" encoding="utf-8"?>
-<ds:datastoreItem xmlns:ds="http://schemas.openxmlformats.org/officeDocument/2006/customXml" ds:itemID="{E7137B4A-4BBE-497B-8EE3-2B0E45807866}">
+<ds:datastoreItem xmlns:ds="http://schemas.openxmlformats.org/officeDocument/2006/customXml" ds:itemID="{751E1791-2A5B-4358-B989-6DB8A320B8A5}">
   <ds:schemaRefs>
     <ds:schemaRef ds:uri="http://schemas.openxmlformats.org/officeDocument/2006/bibliography"/>
   </ds:schemaRefs>

</xml_diff>